<commit_message>
1st version of PDF export + changed default passes of GotoMeta
</commit_message>
<xml_diff>
--- a/data/doc_template/Template.docx
+++ b/data/doc_template/Template.docx
@@ -4,13 +4,141 @@
   <w:body>
     <w:p/>
     <w:sectPr>
+      <w:headerReference w:type="default" r:id="rId7"/>
       <w:pgSz w:w="11906" w:h="16838"/>
-      <w:pgMar w:top="1440" w:right="1440" w:bottom="1440" w:left="1440" w:header="708" w:footer="708" w:gutter="0"/>
+      <w:pgMar w:top="964" w:right="284" w:bottom="567" w:left="284" w:header="567" w:footer="709" w:gutter="0"/>
       <w:cols w:space="708"/>
       <w:docGrid w:linePitch="360"/>
     </w:sectPr>
   </w:body>
 </w:document>
+</file>
+
+<file path=word/endnotes.xml><?xml version="1.0" encoding="utf-8"?>
+<w:endnotes xmlns:wpc="http://schemas.microsoft.com/office/word/2010/wordprocessingCanvas" xmlns:cx="http://schemas.microsoft.com/office/drawing/2014/chartex" xmlns:cx1="http://schemas.microsoft.com/office/drawing/2015/9/8/chartex" xmlns:cx2="http://schemas.microsoft.com/office/drawing/2015/10/21/chartex" xmlns:cx3="http://schemas.microsoft.com/office/drawing/2016/5/9/chartex" xmlns:cx4="http://schemas.microsoft.com/office/drawing/2016/5/10/chartex" xmlns:cx5="http://schemas.microsoft.com/office/drawing/2016/5/11/chartex" xmlns:cx6="http://schemas.microsoft.com/office/drawing/2016/5/12/chartex" xmlns:cx7="http://schemas.microsoft.com/office/drawing/2016/5/13/chartex" xmlns:cx8="http://schemas.microsoft.com/office/drawing/2016/5/14/chartex" xmlns:mc="http://schemas.openxmlformats.org/markup-compatibility/2006" xmlns:aink="http://schemas.microsoft.com/office/drawing/2016/ink" xmlns:am3d="http://schemas.microsoft.com/office/drawing/2017/model3d" xmlns:o="urn:schemas-microsoft-com:office:office" xmlns:oel="http://schemas.microsoft.com/office/2019/extlst" xmlns:r="http://schemas.openxmlformats.org/officeDocument/2006/relationships" xmlns:m="http://schemas.openxmlformats.org/officeDocument/2006/math" xmlns:v="urn:schemas-microsoft-com:vml" xmlns:wp14="http://schemas.microsoft.com/office/word/2010/wordprocessingDrawing" xmlns:wp="http://schemas.openxmlformats.org/drawingml/2006/wordprocessingDrawing" xmlns:w10="urn:schemas-microsoft-com:office:word" xmlns:w="http://schemas.openxmlformats.org/wordprocessingml/2006/main" xmlns:w14="http://schemas.microsoft.com/office/word/2010/wordml" xmlns:w15="http://schemas.microsoft.com/office/word/2012/wordml" xmlns:w16cex="http://schemas.microsoft.com/office/word/2018/wordml/cex" xmlns:w16cid="http://schemas.microsoft.com/office/word/2016/wordml/cid" xmlns:w16="http://schemas.microsoft.com/office/word/2018/wordml" xmlns:w16du="http://schemas.microsoft.com/office/word/2023/wordml/word16du" xmlns:w16sdtdh="http://schemas.microsoft.com/office/word/2020/wordml/sdtdatahash" xmlns:w16sdtfl="http://schemas.microsoft.com/office/word/2024/wordml/sdtformatlock" xmlns:w16se="http://schemas.microsoft.com/office/word/2015/wordml/symex" xmlns:wpg="http://schemas.microsoft.com/office/word/2010/wordprocessingGroup" xmlns:wpi="http://schemas.microsoft.com/office/word/2010/wordprocessingInk" xmlns:wne="http://schemas.microsoft.com/office/word/2006/wordml" xmlns:wps="http://schemas.microsoft.com/office/word/2010/wordprocessingShape" mc:Ignorable="w14 w15 w16se w16cid w16 w16cex w16sdtdh w16sdtfl w16du wp14">
+  <w:endnote w:type="separator" w:id="-1">
+    <w:p>
+      <w:pPr>
+        <w:spacing w:after="0" w:line="240" w:lineRule="auto"/>
+      </w:pPr>
+      <w:r>
+        <w:separator/>
+      </w:r>
+    </w:p>
+  </w:endnote>
+  <w:endnote w:type="continuationSeparator" w:id="0">
+    <w:p>
+      <w:pPr>
+        <w:spacing w:after="0" w:line="240" w:lineRule="auto"/>
+      </w:pPr>
+      <w:r>
+        <w:continuationSeparator/>
+      </w:r>
+    </w:p>
+  </w:endnote>
+</w:endnotes>
+</file>
+
+<file path=word/footnotes.xml><?xml version="1.0" encoding="utf-8"?>
+<w:footnotes xmlns:wpc="http://schemas.microsoft.com/office/word/2010/wordprocessingCanvas" xmlns:cx="http://schemas.microsoft.com/office/drawing/2014/chartex" xmlns:cx1="http://schemas.microsoft.com/office/drawing/2015/9/8/chartex" xmlns:cx2="http://schemas.microsoft.com/office/drawing/2015/10/21/chartex" xmlns:cx3="http://schemas.microsoft.com/office/drawing/2016/5/9/chartex" xmlns:cx4="http://schemas.microsoft.com/office/drawing/2016/5/10/chartex" xmlns:cx5="http://schemas.microsoft.com/office/drawing/2016/5/11/chartex" xmlns:cx6="http://schemas.microsoft.com/office/drawing/2016/5/12/chartex" xmlns:cx7="http://schemas.microsoft.com/office/drawing/2016/5/13/chartex" xmlns:cx8="http://schemas.microsoft.com/office/drawing/2016/5/14/chartex" xmlns:mc="http://schemas.openxmlformats.org/markup-compatibility/2006" xmlns:aink="http://schemas.microsoft.com/office/drawing/2016/ink" xmlns:am3d="http://schemas.microsoft.com/office/drawing/2017/model3d" xmlns:o="urn:schemas-microsoft-com:office:office" xmlns:oel="http://schemas.microsoft.com/office/2019/extlst" xmlns:r="http://schemas.openxmlformats.org/officeDocument/2006/relationships" xmlns:m="http://schemas.openxmlformats.org/officeDocument/2006/math" xmlns:v="urn:schemas-microsoft-com:vml" xmlns:wp14="http://schemas.microsoft.com/office/word/2010/wordprocessingDrawing" xmlns:wp="http://schemas.openxmlformats.org/drawingml/2006/wordprocessingDrawing" xmlns:w10="urn:schemas-microsoft-com:office:word" xmlns:w="http://schemas.openxmlformats.org/wordprocessingml/2006/main" xmlns:w14="http://schemas.microsoft.com/office/word/2010/wordml" xmlns:w15="http://schemas.microsoft.com/office/word/2012/wordml" xmlns:w16cex="http://schemas.microsoft.com/office/word/2018/wordml/cex" xmlns:w16cid="http://schemas.microsoft.com/office/word/2016/wordml/cid" xmlns:w16="http://schemas.microsoft.com/office/word/2018/wordml" xmlns:w16du="http://schemas.microsoft.com/office/word/2023/wordml/word16du" xmlns:w16sdtdh="http://schemas.microsoft.com/office/word/2020/wordml/sdtdatahash" xmlns:w16sdtfl="http://schemas.microsoft.com/office/word/2024/wordml/sdtformatlock" xmlns:w16se="http://schemas.microsoft.com/office/word/2015/wordml/symex" xmlns:wpg="http://schemas.microsoft.com/office/word/2010/wordprocessingGroup" xmlns:wpi="http://schemas.microsoft.com/office/word/2010/wordprocessingInk" xmlns:wne="http://schemas.microsoft.com/office/word/2006/wordml" xmlns:wps="http://schemas.microsoft.com/office/word/2010/wordprocessingShape" mc:Ignorable="w14 w15 w16se w16cid w16 w16cex w16sdtdh w16sdtfl w16du wp14">
+  <w:footnote w:type="separator" w:id="-1">
+    <w:p>
+      <w:pPr>
+        <w:spacing w:after="0" w:line="240" w:lineRule="auto"/>
+      </w:pPr>
+      <w:r>
+        <w:separator/>
+      </w:r>
+    </w:p>
+  </w:footnote>
+  <w:footnote w:type="continuationSeparator" w:id="0">
+    <w:p>
+      <w:pPr>
+        <w:spacing w:after="0" w:line="240" w:lineRule="auto"/>
+      </w:pPr>
+      <w:r>
+        <w:continuationSeparator/>
+      </w:r>
+    </w:p>
+  </w:footnote>
+</w:footnotes>
+</file>
+
+<file path=word/header1.xml><?xml version="1.0" encoding="utf-8"?>
+<w:hdr xmlns:wpc="http://schemas.microsoft.com/office/word/2010/wordprocessingCanvas" xmlns:cx="http://schemas.microsoft.com/office/drawing/2014/chartex" xmlns:cx1="http://schemas.microsoft.com/office/drawing/2015/9/8/chartex" xmlns:cx2="http://schemas.microsoft.com/office/drawing/2015/10/21/chartex" xmlns:cx3="http://schemas.microsoft.com/office/drawing/2016/5/9/chartex" xmlns:cx4="http://schemas.microsoft.com/office/drawing/2016/5/10/chartex" xmlns:cx5="http://schemas.microsoft.com/office/drawing/2016/5/11/chartex" xmlns:cx6="http://schemas.microsoft.com/office/drawing/2016/5/12/chartex" xmlns:cx7="http://schemas.microsoft.com/office/drawing/2016/5/13/chartex" xmlns:cx8="http://schemas.microsoft.com/office/drawing/2016/5/14/chartex" xmlns:mc="http://schemas.openxmlformats.org/markup-compatibility/2006" xmlns:aink="http://schemas.microsoft.com/office/drawing/2016/ink" xmlns:am3d="http://schemas.microsoft.com/office/drawing/2017/model3d" xmlns:o="urn:schemas-microsoft-com:office:office" xmlns:oel="http://schemas.microsoft.com/office/2019/extlst" xmlns:r="http://schemas.openxmlformats.org/officeDocument/2006/relationships" xmlns:m="http://schemas.openxmlformats.org/officeDocument/2006/math" xmlns:v="urn:schemas-microsoft-com:vml" xmlns:wp14="http://schemas.microsoft.com/office/word/2010/wordprocessingDrawing" xmlns:wp="http://schemas.openxmlformats.org/drawingml/2006/wordprocessingDrawing" xmlns:w10="urn:schemas-microsoft-com:office:word" xmlns:w="http://schemas.openxmlformats.org/wordprocessingml/2006/main" xmlns:w14="http://schemas.microsoft.com/office/word/2010/wordml" xmlns:w15="http://schemas.microsoft.com/office/word/2012/wordml" xmlns:w16cex="http://schemas.microsoft.com/office/word/2018/wordml/cex" xmlns:w16cid="http://schemas.microsoft.com/office/word/2016/wordml/cid" xmlns:w16="http://schemas.microsoft.com/office/word/2018/wordml" xmlns:w16du="http://schemas.microsoft.com/office/word/2023/wordml/word16du" xmlns:w16sdtdh="http://schemas.microsoft.com/office/word/2020/wordml/sdtdatahash" xmlns:w16sdtfl="http://schemas.microsoft.com/office/word/2024/wordml/sdtformatlock" xmlns:w16se="http://schemas.microsoft.com/office/word/2015/wordml/symex" xmlns:wpg="http://schemas.microsoft.com/office/word/2010/wordprocessingGroup" xmlns:wpi="http://schemas.microsoft.com/office/word/2010/wordprocessingInk" xmlns:wne="http://schemas.microsoft.com/office/word/2006/wordml" xmlns:wps="http://schemas.microsoft.com/office/word/2010/wordprocessingShape" mc:Ignorable="w14 w15 w16se w16cid w16 w16cex w16sdtdh w16sdtfl w16du wp14">
+  <w:p>
+    <w:pPr>
+      <w:pStyle w:val="Header"/>
+      <w:pBdr>
+        <w:bottom w:val="single" w:sz="4" w:space="1" w:color="auto"/>
+      </w:pBdr>
+      <w:rPr>
+        <w:rFonts w:ascii="Arial" w:hAnsi="Arial" w:cs="Arial"/>
+        <w:lang w:val="en-GB"/>
+      </w:rPr>
+    </w:pPr>
+    <w:r>
+      <w:rPr>
+        <w:rFonts w:ascii="Arial" w:hAnsi="Arial" w:cs="Arial"/>
+        <w:color w:val="80340D" w:themeColor="accent2" w:themeShade="80"/>
+        <w:lang w:val="en-GB"/>
+      </w:rPr>
+      <w:t>{title}</w:t>
+    </w:r>
+    <w:r>
+      <w:rPr>
+        <w:rFonts w:ascii="Arial" w:hAnsi="Arial" w:cs="Arial"/>
+      </w:rPr>
+      <w:ptab w:relativeTo="margin" w:alignment="center" w:leader="none"/>
+    </w:r>
+    <w:r>
+      <w:rPr>
+        <w:rFonts w:ascii="Arial" w:hAnsi="Arial" w:cs="Arial"/>
+      </w:rPr>
+      <w:fldChar w:fldCharType="begin"/>
+    </w:r>
+    <w:r>
+      <w:rPr>
+        <w:rFonts w:ascii="Arial" w:hAnsi="Arial" w:cs="Arial"/>
+      </w:rPr>
+      <w:instrText>PAGE   \* MERGEFORMAT</w:instrText>
+    </w:r>
+    <w:r>
+      <w:rPr>
+        <w:rFonts w:ascii="Arial" w:hAnsi="Arial" w:cs="Arial"/>
+      </w:rPr>
+      <w:fldChar w:fldCharType="separate"/>
+    </w:r>
+    <w:r>
+      <w:rPr>
+        <w:rFonts w:ascii="Arial" w:hAnsi="Arial" w:cs="Arial"/>
+        <w:lang w:val="en-GB"/>
+      </w:rPr>
+      <w:t>1</w:t>
+    </w:r>
+    <w:r>
+      <w:rPr>
+        <w:rFonts w:ascii="Arial" w:hAnsi="Arial" w:cs="Arial"/>
+      </w:rPr>
+      <w:fldChar w:fldCharType="end"/>
+    </w:r>
+    <w:r>
+      <w:rPr>
+        <w:rFonts w:ascii="Arial" w:hAnsi="Arial" w:cs="Arial"/>
+      </w:rPr>
+      <w:ptab w:relativeTo="margin" w:alignment="right" w:leader="none"/>
+    </w:r>
+    <w:r>
+      <w:rPr>
+        <w:rFonts w:ascii="Arial" w:hAnsi="Arial" w:cs="Arial"/>
+        <w:sz w:val="18"/>
+        <w:szCs w:val="18"/>
+        <w:lang w:val="en-GB"/>
+      </w:rPr>
+      <w:t>{date}</w:t>
+    </w:r>
+  </w:p>
+</w:hdr>
 </file>
 
 <file path=word/numbering.xml><?xml version="1.0" encoding="utf-8"?>
@@ -517,7 +645,7 @@
   <w:style w:type="paragraph" w:default="1" w:styleId="Normal">
     <w:name w:val="Normal"/>
     <w:qFormat/>
-    <w:rsid w:val="00380963"/>
+    <w:rsid w:val="00337746"/>
   </w:style>
   <w:style w:type="paragraph" w:styleId="Heading1">
     <w:name w:val="heading 1"/>
@@ -913,7 +1041,7 @@
   <w:style w:type="table" w:customStyle="1" w:styleId="GamelanNotationTable">
     <w:name w:val="GamelanNotationTable"/>
     <w:uiPriority w:val="99"/>
-    <w:rsid w:val="00380963"/>
+    <w:rsid w:val="00337746"/>
     <w:pPr>
       <w:keepNext/>
       <w:widowControl w:val="0"/>
@@ -925,7 +1053,6 @@
     </w:rPr>
     <w:tblPr>
       <w:tblBorders>
-        <w:right w:val="single" w:sz="4" w:space="0" w:color="auto"/>
         <w:insideV w:val="single" w:sz="4" w:space="0" w:color="auto"/>
       </w:tblBorders>
       <w:tblCellMar>
@@ -966,6 +1093,50 @@
     <w:pPr>
       <w:keepNext w:val="0"/>
     </w:pPr>
+  </w:style>
+  <w:style w:type="paragraph" w:styleId="Header">
+    <w:name w:val="header"/>
+    <w:basedOn w:val="Normal"/>
+    <w:link w:val="HeaderChar"/>
+    <w:uiPriority w:val="99"/>
+    <w:unhideWhenUsed/>
+    <w:rsid w:val="00895577"/>
+    <w:pPr>
+      <w:tabs>
+        <w:tab w:val="center" w:pos="4513"/>
+        <w:tab w:val="right" w:pos="9026"/>
+      </w:tabs>
+      <w:spacing w:after="0" w:line="240" w:lineRule="auto"/>
+    </w:pPr>
+  </w:style>
+  <w:style w:type="character" w:customStyle="1" w:styleId="HeaderChar">
+    <w:name w:val="Header Char"/>
+    <w:basedOn w:val="DefaultParagraphFont"/>
+    <w:link w:val="Header"/>
+    <w:uiPriority w:val="99"/>
+    <w:rsid w:val="00895577"/>
+  </w:style>
+  <w:style w:type="paragraph" w:styleId="Footer">
+    <w:name w:val="footer"/>
+    <w:basedOn w:val="Normal"/>
+    <w:link w:val="FooterChar"/>
+    <w:uiPriority w:val="99"/>
+    <w:unhideWhenUsed/>
+    <w:rsid w:val="00895577"/>
+    <w:pPr>
+      <w:tabs>
+        <w:tab w:val="center" w:pos="4513"/>
+        <w:tab w:val="right" w:pos="9026"/>
+      </w:tabs>
+      <w:spacing w:after="0" w:line="240" w:lineRule="auto"/>
+    </w:pPr>
+  </w:style>
+  <w:style w:type="character" w:customStyle="1" w:styleId="FooterChar">
+    <w:name w:val="Footer Char"/>
+    <w:basedOn w:val="DefaultParagraphFont"/>
+    <w:link w:val="Footer"/>
+    <w:uiPriority w:val="99"/>
+    <w:rsid w:val="00895577"/>
   </w:style>
 </w:styles>
 </file>

</xml_diff>